<commit_message>
modified:   Documents/Szakdolgozat.docx 	modified:   src/measuring.c 	modified:   src/reading.c
</commit_message>
<xml_diff>
--- a/Documents/Szakdolgozat.docx
+++ b/Documents/Szakdolgozat.docx
@@ -3516,21 +3516,172 @@
         <w:ind w:left="0" w:right="0" w:hanging="0"/>
         <w:jc w:val="both"/>
         <w:rPr>
-          <w:sz w:val="24"/>
-          <w:b w:val="false"/>
-          <w:sz w:val="21"/>
-          <w:b w:val="false"/>
-          <w:szCs w:val="24"/>
-          <w:bCs w:val="false"/>
-        </w:rPr>
-      </w:pPr>
-      <w:r>
-        <w:rPr>
-          <w:rFonts w:ascii="Times New Roman" w:hAnsi="Times New Roman"/>
-          <w:sz w:val="30"/>
-          <w:szCs w:val="30"/>
-          <w:u w:val="none"/>
-        </w:rPr>
+          <w:sz w:val="30"/>
+          <w:u w:val="none"/>
+          <w:sz w:val="30"/>
+          <w:szCs w:val="30"/>
+          <w:rFonts w:ascii="Times New Roman" w:hAnsi="Times New Roman"/>
+        </w:rPr>
+      </w:pPr>
+      <w:r>
+        <w:rPr>
+          <w:rFonts w:ascii="Times New Roman" w:hAnsi="Times New Roman"/>
+          <w:sz w:val="30"/>
+          <w:szCs w:val="30"/>
+          <w:u w:val="none"/>
+        </w:rPr>
+      </w:r>
+      <w:r/>
+    </w:p>
+    <w:p>
+      <w:pPr>
+        <w:pStyle w:val="Normal"/>
+        <w:pBdr/>
+        <w:shd w:fill="FFFFFF" w:val="clear"/>
+        <w:spacing w:lineRule="auto" w:line="360"/>
+        <w:ind w:left="0" w:right="0" w:hanging="0"/>
+        <w:jc w:val="both"/>
+        <w:rPr>
+          <w:sz w:val="30"/>
+          <w:u w:val="none"/>
+          <w:sz w:val="30"/>
+          <w:szCs w:val="30"/>
+          <w:rFonts w:ascii="Times New Roman" w:hAnsi="Times New Roman"/>
+        </w:rPr>
+      </w:pPr>
+      <w:r>
+        <w:rPr>
+          <w:rFonts w:ascii="Times New Roman" w:hAnsi="Times New Roman"/>
+          <w:sz w:val="30"/>
+          <w:szCs w:val="30"/>
+          <w:u w:val="none"/>
+        </w:rPr>
+      </w:r>
+      <w:r/>
+    </w:p>
+    <w:p>
+      <w:pPr>
+        <w:pStyle w:val="Normal"/>
+        <w:pBdr/>
+        <w:shd w:fill="FFFFFF" w:val="clear"/>
+        <w:spacing w:lineRule="auto" w:line="360"/>
+        <w:ind w:left="0" w:right="0" w:hanging="0"/>
+        <w:jc w:val="both"/>
+        <w:rPr>
+          <w:sz w:val="30"/>
+          <w:u w:val="none"/>
+          <w:sz w:val="30"/>
+          <w:szCs w:val="30"/>
+          <w:rFonts w:ascii="Times New Roman" w:hAnsi="Times New Roman"/>
+        </w:rPr>
+      </w:pPr>
+      <w:r>
+        <w:rPr>
+          <w:rFonts w:ascii="Times New Roman" w:hAnsi="Times New Roman"/>
+          <w:sz w:val="30"/>
+          <w:szCs w:val="30"/>
+          <w:u w:val="none"/>
+        </w:rPr>
+      </w:r>
+      <w:r/>
+    </w:p>
+    <w:p>
+      <w:pPr>
+        <w:pStyle w:val="Normal"/>
+        <w:pBdr/>
+        <w:shd w:fill="FFFFFF" w:val="clear"/>
+        <w:spacing w:lineRule="auto" w:line="360"/>
+        <w:ind w:left="0" w:right="0" w:hanging="0"/>
+        <w:jc w:val="both"/>
+        <w:rPr>
+          <w:sz w:val="30"/>
+          <w:u w:val="none"/>
+          <w:sz w:val="30"/>
+          <w:szCs w:val="30"/>
+          <w:rFonts w:ascii="Times New Roman" w:hAnsi="Times New Roman"/>
+        </w:rPr>
+      </w:pPr>
+      <w:r>
+        <w:rPr>
+          <w:rFonts w:ascii="Times New Roman" w:hAnsi="Times New Roman"/>
+          <w:sz w:val="30"/>
+          <w:szCs w:val="30"/>
+          <w:u w:val="none"/>
+        </w:rPr>
+      </w:r>
+      <w:r/>
+    </w:p>
+    <w:p>
+      <w:pPr>
+        <w:pStyle w:val="Normal"/>
+        <w:pBdr/>
+        <w:shd w:fill="FFFFFF" w:val="clear"/>
+        <w:spacing w:lineRule="auto" w:line="360"/>
+        <w:ind w:left="0" w:right="0" w:hanging="0"/>
+        <w:jc w:val="both"/>
+        <w:rPr>
+          <w:sz w:val="30"/>
+          <w:u w:val="none"/>
+          <w:sz w:val="30"/>
+          <w:szCs w:val="30"/>
+          <w:rFonts w:ascii="Times New Roman" w:hAnsi="Times New Roman"/>
+        </w:rPr>
+      </w:pPr>
+      <w:r>
+        <w:rPr>
+          <w:rFonts w:ascii="Times New Roman" w:hAnsi="Times New Roman"/>
+          <w:sz w:val="30"/>
+          <w:szCs w:val="30"/>
+          <w:u w:val="none"/>
+        </w:rPr>
+      </w:r>
+      <w:r/>
+    </w:p>
+    <w:p>
+      <w:pPr>
+        <w:pStyle w:val="Normal"/>
+        <w:pBdr/>
+        <w:shd w:fill="FFFFFF" w:val="clear"/>
+        <w:spacing w:lineRule="auto" w:line="360"/>
+        <w:ind w:left="0" w:right="0" w:hanging="0"/>
+        <w:jc w:val="both"/>
+        <w:rPr>
+          <w:sz w:val="30"/>
+          <w:u w:val="none"/>
+          <w:sz w:val="30"/>
+          <w:szCs w:val="30"/>
+          <w:rFonts w:ascii="Times New Roman" w:hAnsi="Times New Roman"/>
+        </w:rPr>
+      </w:pPr>
+      <w:r>
+        <w:rPr>
+          <w:rFonts w:ascii="Times New Roman" w:hAnsi="Times New Roman"/>
+          <w:sz w:val="30"/>
+          <w:szCs w:val="30"/>
+          <w:u w:val="none"/>
+        </w:rPr>
+      </w:r>
+      <w:r/>
+    </w:p>
+    <w:p>
+      <w:pPr>
+        <w:pStyle w:val="Normal"/>
+        <w:pBdr/>
+        <w:shd w:fill="FFFFFF" w:val="clear"/>
+        <w:spacing w:lineRule="auto" w:line="360"/>
+        <w:ind w:left="0" w:right="0" w:hanging="0"/>
+        <w:jc w:val="center"/>
+      </w:pPr>
+      <w:r>
+        <w:rPr>
+          <w:rFonts w:ascii="Times New Roman" w:hAnsi="Times New Roman"/>
+          <w:b w:val="false"/>
+          <w:bCs w:val="false"/>
+          <w:sz w:val="32"/>
+          <w:szCs w:val="32"/>
+          <w:u w:val="none"/>
+        </w:rPr>
+        <w:t>2. Hardware</w:t>
       </w:r>
       <w:r/>
     </w:p>

</xml_diff>